<commit_message>
python executes calendar program instead of shell
</commit_message>
<xml_diff>
--- a/SecLESpring17.docx
+++ b/SecLESpring17.docx
@@ -77,7 +77,7 @@
         <w:t xml:space="preserve"> </w:t>
       </w:r>
       <w:r>
-        <w:t xml:space="preserve">Mon,</w:t>
+        <w:t xml:space="preserve">Wed,</w:t>
       </w:r>
       <w:r>
         <w:t xml:space="preserve"> </w:t>
@@ -89,7 +89,7 @@
         <w:t xml:space="preserve"> </w:t>
       </w:r>
       <w:r>
-        <w:t xml:space="preserve">23,</w:t>
+        <w:t xml:space="preserve">25,</w:t>
       </w:r>
       <w:r>
         <w:t xml:space="preserve"> </w:t>
@@ -101,13 +101,13 @@
         <w:t xml:space="preserve"> </w:t>
       </w:r>
       <w:r>
-        <w:t xml:space="preserve">3:10:45</w:t>
-      </w:r>
-      <w:r>
-        <w:t xml:space="preserve"> </w:t>
-      </w:r>
-      <w:r>
-        <w:t xml:space="preserve">PM</w:t>
+        <w:t xml:space="preserve">8:54:04</w:t>
+      </w:r>
+      <w:r>
+        <w:t xml:space="preserve"> </w:t>
+      </w:r>
+      <w:r>
+        <w:t xml:space="preserve">AM</w:t>
       </w:r>
     </w:p>
     <w:p>
@@ -1475,33 +1475,33 @@
         <w:rPr>
           <w:b/>
         </w:rPr>
+        <w:t xml:space="preserve">Ungraded Exercise 2</w:t>
+      </w:r>
+      <w:r>
+        <w:t xml:space="preserve">, Predicate logic exercise 1</w:t>
+      </w:r>
+    </w:p>
+    <w:p>
+      <w:pPr>
+        <w:pStyle w:val="BodyText"/>
+      </w:pPr>
+      <w:r>
+        <w:rPr>
+          <w:b/>
+        </w:rPr>
+        <w:t xml:space="preserve">Due:</w:t>
+      </w:r>
+      <w:r>
+        <w:t xml:space="preserve"> </w:t>
+      </w:r>
+      <w:r>
+        <w:rPr>
+          <w:b/>
+        </w:rPr>
         <w:t xml:space="preserve">Graded Assignment 2</w:t>
       </w:r>
       <w:r>
         <w:t xml:space="preserve">, Propositional logic assignment</w:t>
-      </w:r>
-    </w:p>
-    <w:p>
-      <w:pPr>
-        <w:pStyle w:val="BodyText"/>
-      </w:pPr>
-      <w:r>
-        <w:rPr>
-          <w:b/>
-        </w:rPr>
-        <w:t xml:space="preserve">Due:</w:t>
-      </w:r>
-      <w:r>
-        <w:t xml:space="preserve"> </w:t>
-      </w:r>
-      <w:r>
-        <w:rPr>
-          <w:b/>
-        </w:rPr>
-        <w:t xml:space="preserve">Ungraded Exercise 2</w:t>
-      </w:r>
-      <w:r>
-        <w:t xml:space="preserve">, Predicate logic exercise 1</w:t>
       </w:r>
     </w:p>
     <w:p>
@@ -1973,33 +1973,33 @@
         <w:rPr>
           <w:b/>
         </w:rPr>
+        <w:t xml:space="preserve">Graded Assignment 8</w:t>
+      </w:r>
+      <w:r>
+        <w:t xml:space="preserve">, Formal semantics assignment</w:t>
+      </w:r>
+    </w:p>
+    <w:p>
+      <w:pPr>
+        <w:pStyle w:val="BodyText"/>
+      </w:pPr>
+      <w:r>
+        <w:rPr>
+          <w:b/>
+        </w:rPr>
+        <w:t xml:space="preserve">Due:</w:t>
+      </w:r>
+      <w:r>
+        <w:t xml:space="preserve"> </w:t>
+      </w:r>
+      <w:r>
+        <w:rPr>
+          <w:b/>
+        </w:rPr>
         <w:t xml:space="preserve">Ungraded Exercise 9</w:t>
       </w:r>
       <w:r>
         <w:t xml:space="preserve">, RDF description exercise</w:t>
-      </w:r>
-    </w:p>
-    <w:p>
-      <w:pPr>
-        <w:pStyle w:val="BodyText"/>
-      </w:pPr>
-      <w:r>
-        <w:rPr>
-          <w:b/>
-        </w:rPr>
-        <w:t xml:space="preserve">Due:</w:t>
-      </w:r>
-      <w:r>
-        <w:t xml:space="preserve"> </w:t>
-      </w:r>
-      <w:r>
-        <w:rPr>
-          <w:b/>
-        </w:rPr>
-        <w:t xml:space="preserve">Graded Assignment 8</w:t>
-      </w:r>
-      <w:r>
-        <w:t xml:space="preserve">, Formal semantics assignment</w:t>
       </w:r>
     </w:p>
     <w:p>
@@ -2653,7 +2653,7 @@
     </w:lvl>
   </w:abstractNum>
   <w:abstractNum w:abstractNumId="990">
-    <w:nsid w:val="85d55082"/>
+    <w:nsid w:val="a03e8dff"/>
     <w:multiLevelType w:val="multilevel"/>
     <w:lvl w:ilvl="0">
       <w:numFmt w:val="bullet"/>
@@ -2734,7 +2734,7 @@
     </w:lvl>
   </w:abstractNum>
   <w:abstractNum w:abstractNumId="991">
-    <w:nsid w:val="6de0f5bb"/>
+    <w:nsid w:val="9f93830c"/>
     <w:multiLevelType w:val="multilevel"/>
     <w:lvl w:ilvl="0">
       <w:numFmt w:val="bullet"/>
@@ -2815,7 +2815,7 @@
     </w:lvl>
   </w:abstractNum>
   <w:abstractNum w:abstractNumId="99411">
-    <w:nsid w:val="2536cbc7"/>
+    <w:nsid w:val="c4202ecf"/>
     <w:multiLevelType w:val="multilevel"/>
     <w:lvl w:ilvl="0">
       <w:start w:val="1"/>

</xml_diff>

<commit_message>
Spring LE syllabus as single MD and Tex (docx updated)
</commit_message>
<xml_diff>
--- a/SecLESpring17.docx
+++ b/SecLESpring17.docx
@@ -83,13 +83,13 @@
         <w:t xml:space="preserve"> </w:t>
       </w:r>
       <w:r>
-        <w:t xml:space="preserve">Jan</w:t>
-      </w:r>
-      <w:r>
-        <w:t xml:space="preserve"> </w:t>
-      </w:r>
-      <w:r>
-        <w:t xml:space="preserve">25,</w:t>
+        <w:t xml:space="preserve">May</w:t>
+      </w:r>
+      <w:r>
+        <w:t xml:space="preserve"> </w:t>
+      </w:r>
+      <w:r>
+        <w:t xml:space="preserve">31,</w:t>
       </w:r>
       <w:r>
         <w:t xml:space="preserve"> </w:t>
@@ -101,13 +101,13 @@
         <w:t xml:space="preserve"> </w:t>
       </w:r>
       <w:r>
-        <w:t xml:space="preserve">8:54:04</w:t>
-      </w:r>
-      <w:r>
-        <w:t xml:space="preserve"> </w:t>
-      </w:r>
-      <w:r>
-        <w:t xml:space="preserve">AM</w:t>
+        <w:t xml:space="preserve">9:10:04</w:t>
+      </w:r>
+      <w:r>
+        <w:t xml:space="preserve"> </w:t>
+      </w:r>
+      <w:r>
+        <w:t xml:space="preserve">PM</w:t>
       </w:r>
     </w:p>
     <w:p>
@@ -1402,33 +1402,33 @@
         <w:rPr>
           <w:b/>
         </w:rPr>
+        <w:t xml:space="preserve">Graded Assignment 1</w:t>
+      </w:r>
+      <w:r>
+        <w:t xml:space="preserve">, SVG diagram exercise</w:t>
+      </w:r>
+    </w:p>
+    <w:p>
+      <w:pPr>
+        <w:pStyle w:val="BodyText"/>
+      </w:pPr>
+      <w:r>
+        <w:rPr>
+          <w:b/>
+        </w:rPr>
+        <w:t xml:space="preserve">Due:</w:t>
+      </w:r>
+      <w:r>
+        <w:t xml:space="preserve"> </w:t>
+      </w:r>
+      <w:r>
+        <w:rPr>
+          <w:b/>
+        </w:rPr>
         <w:t xml:space="preserve">Ungraded Exercise 1</w:t>
       </w:r>
       <w:r>
         <w:t xml:space="preserve">, Propositional logic exercise</w:t>
-      </w:r>
-    </w:p>
-    <w:p>
-      <w:pPr>
-        <w:pStyle w:val="BodyText"/>
-      </w:pPr>
-      <w:r>
-        <w:rPr>
-          <w:b/>
-        </w:rPr>
-        <w:t xml:space="preserve">Due:</w:t>
-      </w:r>
-      <w:r>
-        <w:t xml:space="preserve"> </w:t>
-      </w:r>
-      <w:r>
-        <w:rPr>
-          <w:b/>
-        </w:rPr>
-        <w:t xml:space="preserve">Graded Assignment 1</w:t>
-      </w:r>
-      <w:r>
-        <w:t xml:space="preserve">, SVG diagram assignment</w:t>
       </w:r>
     </w:p>
     <w:p>
@@ -1548,33 +1548,33 @@
         <w:rPr>
           <w:b/>
         </w:rPr>
+        <w:t xml:space="preserve">Ungraded Exercise 3</w:t>
+      </w:r>
+      <w:r>
+        <w:t xml:space="preserve">, Predicate logic exercise 2</w:t>
+      </w:r>
+    </w:p>
+    <w:p>
+      <w:pPr>
+        <w:pStyle w:val="BodyText"/>
+      </w:pPr>
+      <w:r>
+        <w:rPr>
+          <w:b/>
+        </w:rPr>
+        <w:t xml:space="preserve">Due:</w:t>
+      </w:r>
+      <w:r>
+        <w:t xml:space="preserve"> </w:t>
+      </w:r>
+      <w:r>
+        <w:rPr>
+          <w:b/>
+        </w:rPr>
         <w:t xml:space="preserve">Graded Assignment 3</w:t>
       </w:r>
       <w:r>
         <w:t xml:space="preserve">, Predicate logic assignment</w:t>
-      </w:r>
-    </w:p>
-    <w:p>
-      <w:pPr>
-        <w:pStyle w:val="BodyText"/>
-      </w:pPr>
-      <w:r>
-        <w:rPr>
-          <w:b/>
-        </w:rPr>
-        <w:t xml:space="preserve">Due:</w:t>
-      </w:r>
-      <w:r>
-        <w:t xml:space="preserve"> </w:t>
-      </w:r>
-      <w:r>
-        <w:rPr>
-          <w:b/>
-        </w:rPr>
-        <w:t xml:space="preserve">Ungraded Exercise 3</w:t>
-      </w:r>
-      <w:r>
-        <w:t xml:space="preserve">, Predicate logic exercise 2</w:t>
       </w:r>
     </w:p>
     <w:p>
@@ -1817,33 +1817,33 @@
         <w:rPr>
           <w:b/>
         </w:rPr>
+        <w:t xml:space="preserve">Ungraded Exercise 7</w:t>
+      </w:r>
+      <w:r>
+        <w:t xml:space="preserve">, Formal grammar exercise</w:t>
+      </w:r>
+    </w:p>
+    <w:p>
+      <w:pPr>
+        <w:pStyle w:val="BodyText"/>
+      </w:pPr>
+      <w:r>
+        <w:rPr>
+          <w:b/>
+        </w:rPr>
+        <w:t xml:space="preserve">Due:</w:t>
+      </w:r>
+      <w:r>
+        <w:t xml:space="preserve"> </w:t>
+      </w:r>
+      <w:r>
+        <w:rPr>
+          <w:b/>
+        </w:rPr>
         <w:t xml:space="preserve">Graded Assignment 6</w:t>
       </w:r>
       <w:r>
         <w:t xml:space="preserve">, Relational modeling assignment</w:t>
-      </w:r>
-    </w:p>
-    <w:p>
-      <w:pPr>
-        <w:pStyle w:val="BodyText"/>
-      </w:pPr>
-      <w:r>
-        <w:rPr>
-          <w:b/>
-        </w:rPr>
-        <w:t xml:space="preserve">Due:</w:t>
-      </w:r>
-      <w:r>
-        <w:t xml:space="preserve"> </w:t>
-      </w:r>
-      <w:r>
-        <w:rPr>
-          <w:b/>
-        </w:rPr>
-        <w:t xml:space="preserve">Ungraded Exercise 7</w:t>
-      </w:r>
-      <w:r>
-        <w:t xml:space="preserve">, Formal grammar exercise</w:t>
       </w:r>
     </w:p>
     <w:p>
@@ -1900,33 +1900,33 @@
         <w:rPr>
           <w:b/>
         </w:rPr>
+        <w:t xml:space="preserve">Graded Assignment 7</w:t>
+      </w:r>
+      <w:r>
+        <w:t xml:space="preserve">, Formal grammar assignment</w:t>
+      </w:r>
+    </w:p>
+    <w:p>
+      <w:pPr>
+        <w:pStyle w:val="BodyText"/>
+      </w:pPr>
+      <w:r>
+        <w:rPr>
+          <w:b/>
+        </w:rPr>
+        <w:t xml:space="preserve">Due:</w:t>
+      </w:r>
+      <w:r>
+        <w:t xml:space="preserve"> </w:t>
+      </w:r>
+      <w:r>
+        <w:rPr>
+          <w:b/>
+        </w:rPr>
         <w:t xml:space="preserve">Ungraded Exercise 8</w:t>
       </w:r>
       <w:r>
         <w:t xml:space="preserve">, Formal semantics exercise</w:t>
-      </w:r>
-    </w:p>
-    <w:p>
-      <w:pPr>
-        <w:pStyle w:val="BodyText"/>
-      </w:pPr>
-      <w:r>
-        <w:rPr>
-          <w:b/>
-        </w:rPr>
-        <w:t xml:space="preserve">Due:</w:t>
-      </w:r>
-      <w:r>
-        <w:t xml:space="preserve"> </w:t>
-      </w:r>
-      <w:r>
-        <w:rPr>
-          <w:b/>
-        </w:rPr>
-        <w:t xml:space="preserve">Graded Assignment 7</w:t>
-      </w:r>
-      <w:r>
-        <w:t xml:space="preserve">, Formal grammar assignment</w:t>
       </w:r>
     </w:p>
     <w:p>
@@ -1973,33 +1973,33 @@
         <w:rPr>
           <w:b/>
         </w:rPr>
+        <w:t xml:space="preserve">Ungraded Exercise 9</w:t>
+      </w:r>
+      <w:r>
+        <w:t xml:space="preserve">, RDF description exercise</w:t>
+      </w:r>
+    </w:p>
+    <w:p>
+      <w:pPr>
+        <w:pStyle w:val="BodyText"/>
+      </w:pPr>
+      <w:r>
+        <w:rPr>
+          <w:b/>
+        </w:rPr>
+        <w:t xml:space="preserve">Due:</w:t>
+      </w:r>
+      <w:r>
+        <w:t xml:space="preserve"> </w:t>
+      </w:r>
+      <w:r>
+        <w:rPr>
+          <w:b/>
+        </w:rPr>
         <w:t xml:space="preserve">Graded Assignment 8</w:t>
       </w:r>
       <w:r>
         <w:t xml:space="preserve">, Formal semantics assignment</w:t>
-      </w:r>
-    </w:p>
-    <w:p>
-      <w:pPr>
-        <w:pStyle w:val="BodyText"/>
-      </w:pPr>
-      <w:r>
-        <w:rPr>
-          <w:b/>
-        </w:rPr>
-        <w:t xml:space="preserve">Due:</w:t>
-      </w:r>
-      <w:r>
-        <w:t xml:space="preserve"> </w:t>
-      </w:r>
-      <w:r>
-        <w:rPr>
-          <w:b/>
-        </w:rPr>
-        <w:t xml:space="preserve">Ungraded Exercise 9</w:t>
-      </w:r>
-      <w:r>
-        <w:t xml:space="preserve">, RDF description exercise</w:t>
       </w:r>
     </w:p>
     <w:p>
@@ -2653,7 +2653,7 @@
     </w:lvl>
   </w:abstractNum>
   <w:abstractNum w:abstractNumId="990">
-    <w:nsid w:val="a03e8dff"/>
+    <w:nsid w:val="1e7d639a"/>
     <w:multiLevelType w:val="multilevel"/>
     <w:lvl w:ilvl="0">
       <w:numFmt w:val="bullet"/>
@@ -2734,7 +2734,7 @@
     </w:lvl>
   </w:abstractNum>
   <w:abstractNum w:abstractNumId="991">
-    <w:nsid w:val="9f93830c"/>
+    <w:nsid w:val="1efad9ea"/>
     <w:multiLevelType w:val="multilevel"/>
     <w:lvl w:ilvl="0">
       <w:numFmt w:val="bullet"/>
@@ -2815,7 +2815,7 @@
     </w:lvl>
   </w:abstractNum>
   <w:abstractNum w:abstractNumId="99411">
-    <w:nsid w:val="c4202ecf"/>
+    <w:nsid w:val="8ef98b39"/>
     <w:multiLevelType w:val="multilevel"/>
     <w:lvl w:ilvl="0">
       <w:start w:val="1"/>

</xml_diff>